<commit_message>
Add final U1 documents
</commit_message>
<xml_diff>
--- a/u1-feedback.docx
+++ b/u1-feedback.docx
@@ -4,123 +4,85 @@
   <w:body>
     <w:p>
       <w:pPr>
-        <w:pBdr>
-          <w:bottom w:val="single" w:sz="6" w:space="1" w:color="auto"/>
-        </w:pBdr>
-        <w:rPr>
-          <w:rFonts w:ascii="Verdana" w:hAnsi="Verdana"/>
-          <w:b/>
-          <w:color w:val="353535"/>
-          <w:sz w:val="17"/>
-          <w:szCs w:val="17"/>
-          <w:shd w:val="clear" w:color="auto" w:fill="FFFFFF"/>
-        </w:rPr>
-      </w:pPr>
-      <w:bookmarkStart w:id="0" w:name="_GoBack"/>
-      <w:r>
-        <w:rPr>
-          <w:rFonts w:ascii="Verdana" w:hAnsi="Verdana"/>
-          <w:b/>
-          <w:color w:val="353535"/>
-          <w:sz w:val="17"/>
-          <w:szCs w:val="17"/>
-          <w:shd w:val="clear" w:color="auto" w:fill="FFFFFF"/>
-        </w:rPr>
-        <w:t>Calvin:</w:t>
-      </w:r>
-    </w:p>
-    <w:bookmarkEnd w:id="0"/>
-    <w:p>
-      <w:pPr>
-        <w:pBdr>
-          <w:bottom w:val="single" w:sz="6" w:space="1" w:color="auto"/>
-        </w:pBdr>
-        <w:rPr>
-          <w:rFonts w:ascii="Verdana" w:hAnsi="Verdana"/>
-          <w:color w:val="353535"/>
-          <w:sz w:val="17"/>
-          <w:szCs w:val="17"/>
-          <w:shd w:val="clear" w:color="auto" w:fill="FFFFFF"/>
+        <w:rPr>
+          <w:rFonts w:ascii="Times New Roman" w:hAnsi="Times New Roman" w:cs="Times New Roman"/>
+          <w:sz w:val="24"/>
+          <w:szCs w:val="24"/>
         </w:rPr>
       </w:pPr>
       <w:r>
         <w:rPr>
-          <w:rFonts w:ascii="Verdana" w:hAnsi="Verdana"/>
-          <w:color w:val="353535"/>
-          <w:sz w:val="17"/>
-          <w:szCs w:val="17"/>
-          <w:shd w:val="clear" w:color="auto" w:fill="FFFFFF"/>
+          <w:rFonts w:ascii="Times New Roman" w:hAnsi="Times New Roman" w:cs="Times New Roman"/>
+          <w:sz w:val="24"/>
+          <w:szCs w:val="24"/>
         </w:rPr>
         <w:t xml:space="preserve">I find the way you narrated your desire to explore and your curiosity about the school computers in your earlier paragraphs very successful. I suggest you </w:t>
       </w:r>
       <w:proofErr w:type="gramStart"/>
       <w:r>
         <w:rPr>
-          <w:rFonts w:ascii="Verdana" w:hAnsi="Verdana"/>
-          <w:color w:val="353535"/>
-          <w:sz w:val="17"/>
-          <w:szCs w:val="17"/>
-          <w:shd w:val="clear" w:color="auto" w:fill="FFFFFF"/>
+          <w:rFonts w:ascii="Times New Roman" w:hAnsi="Times New Roman" w:cs="Times New Roman"/>
+          <w:sz w:val="24"/>
+          <w:szCs w:val="24"/>
         </w:rPr>
         <w:t>to consider</w:t>
       </w:r>
       <w:proofErr w:type="gramEnd"/>
       <w:r>
         <w:rPr>
-          <w:rFonts w:ascii="Verdana" w:hAnsi="Verdana"/>
-          <w:color w:val="353535"/>
-          <w:sz w:val="17"/>
-          <w:szCs w:val="17"/>
-          <w:shd w:val="clear" w:color="auto" w:fill="FFFFFF"/>
-        </w:rPr>
-        <w:t xml:space="preserve"> explaining some technical words like "scripts" and maybe give some examples about the particular properties of Windows 7 you are missing in detail so that the readers without a technical background could grasp the concept you clearly. A few explanatory words </w:t>
+          <w:rFonts w:ascii="Times New Roman" w:hAnsi="Times New Roman" w:cs="Times New Roman"/>
+          <w:sz w:val="24"/>
+          <w:szCs w:val="24"/>
+        </w:rPr>
+        <w:t xml:space="preserve"> explaining some technical words like "scripts" and maybe give some examples about t</w:t>
+      </w:r>
+      <w:bookmarkStart w:id="0" w:name="_GoBack"/>
+      <w:bookmarkEnd w:id="0"/>
+      <w:r>
+        <w:rPr>
+          <w:rFonts w:ascii="Times New Roman" w:hAnsi="Times New Roman" w:cs="Times New Roman"/>
+          <w:sz w:val="24"/>
+          <w:szCs w:val="24"/>
+        </w:rPr>
+        <w:t xml:space="preserve">he particular properties of Windows 7 you are missing in detail so that the readers without a technical background could grasp the concept you clearly. A few explanatory words </w:t>
       </w:r>
       <w:proofErr w:type="spellStart"/>
       <w:r>
         <w:rPr>
-          <w:rFonts w:ascii="Verdana" w:hAnsi="Verdana"/>
-          <w:color w:val="353535"/>
-          <w:sz w:val="17"/>
-          <w:szCs w:val="17"/>
-          <w:shd w:val="clear" w:color="auto" w:fill="FFFFFF"/>
+          <w:rFonts w:ascii="Times New Roman" w:hAnsi="Times New Roman" w:cs="Times New Roman"/>
+          <w:sz w:val="24"/>
+          <w:szCs w:val="24"/>
         </w:rPr>
         <w:t>words</w:t>
       </w:r>
       <w:proofErr w:type="spellEnd"/>
       <w:r>
         <w:rPr>
-          <w:rFonts w:ascii="Verdana" w:hAnsi="Verdana"/>
-          <w:color w:val="353535"/>
-          <w:sz w:val="17"/>
-          <w:szCs w:val="17"/>
-          <w:shd w:val="clear" w:color="auto" w:fill="FFFFFF"/>
+          <w:rFonts w:ascii="Times New Roman" w:hAnsi="Times New Roman" w:cs="Times New Roman"/>
+          <w:sz w:val="24"/>
+          <w:szCs w:val="24"/>
         </w:rPr>
         <w:t xml:space="preserve"> in between those sentences would be sufficient. </w:t>
       </w:r>
       <w:proofErr w:type="spellStart"/>
       <w:r>
         <w:rPr>
-          <w:rFonts w:ascii="Verdana" w:hAnsi="Verdana"/>
-          <w:color w:val="353535"/>
-          <w:sz w:val="17"/>
-          <w:szCs w:val="17"/>
-          <w:shd w:val="clear" w:color="auto" w:fill="FFFFFF"/>
+          <w:rFonts w:ascii="Times New Roman" w:hAnsi="Times New Roman" w:cs="Times New Roman"/>
+          <w:sz w:val="24"/>
+          <w:szCs w:val="24"/>
         </w:rPr>
         <w:t>i.e</w:t>
       </w:r>
       <w:proofErr w:type="spellEnd"/>
       <w:r>
         <w:rPr>
-          <w:rFonts w:ascii="Verdana" w:hAnsi="Verdana"/>
-          <w:color w:val="353535"/>
-          <w:sz w:val="17"/>
-          <w:szCs w:val="17"/>
-          <w:shd w:val="clear" w:color="auto" w:fill="FFFFFF"/>
+          <w:rFonts w:ascii="Times New Roman" w:hAnsi="Times New Roman" w:cs="Times New Roman"/>
+          <w:sz w:val="24"/>
+          <w:szCs w:val="24"/>
         </w:rPr>
         <w:t>: A script which does an automated task on specified machines etc.</w:t>
       </w:r>
     </w:p>
-    <w:p/>
     <w:sectPr>
       <w:pgSz w:w="12240" w:h="15840"/>
       <w:pgMar w:top="1440" w:right="1440" w:bottom="1440" w:left="1440" w:header="708" w:footer="708" w:gutter="0"/>

</xml_diff>